<commit_message>
Interface appliquée et différence homme femme avec
</commit_message>
<xml_diff>
--- a/SQL Structure Geek.docx
+++ b/SQL Structure Geek.docx
@@ -170,7 +170,6 @@
         </w:rPr>
       </w:pPr>
       <w:proofErr w:type="spellStart"/>
-      <w:proofErr w:type="gramStart"/>
       <w:r>
         <w:rPr>
           <w:lang w:val="en-US"/>
@@ -178,7 +177,6 @@
         <w:t>gravatar</w:t>
       </w:r>
       <w:proofErr w:type="spellEnd"/>
-      <w:proofErr w:type="gramEnd"/>
       <w:r>
         <w:rPr>
           <w:lang w:val="en-US"/>
@@ -211,6 +209,222 @@
         <w:rPr>
           <w:lang w:val="en-US"/>
         </w:rPr>
+        <w:t>PRIMARY KEY(Id)</w:t>
+      </w:r>
+    </w:p>
+    <w:p>
+      <w:pPr>
+        <w:pStyle w:val="Sansinterligne"/>
+        <w:rPr>
+          <w:lang w:val="en-US"/>
+        </w:rPr>
+      </w:pPr>
+      <w:r>
+        <w:rPr>
+          <w:lang w:val="en-US"/>
+        </w:rPr>
+        <w:t>)</w:t>
+      </w:r>
+    </w:p>
+    <w:p>
+      <w:pPr>
+        <w:pStyle w:val="Sansinterligne"/>
+        <w:rPr>
+          <w:lang w:val="en-US"/>
+        </w:rPr>
+      </w:pPr>
+    </w:p>
+    <w:p>
+      <w:pPr>
+        <w:pStyle w:val="Sansinterligne"/>
+        <w:rPr>
+          <w:lang w:val="en-US"/>
+        </w:rPr>
+      </w:pPr>
+      <w:r>
+        <w:rPr>
+          <w:lang w:val="en-US"/>
+        </w:rPr>
+        <w:t>ALTER TABLE GEEK</w:t>
+      </w:r>
+    </w:p>
+    <w:p>
+      <w:pPr>
+        <w:pStyle w:val="Sansinterligne"/>
+        <w:rPr>
+          <w:lang w:val="en-US"/>
+        </w:rPr>
+      </w:pPr>
+      <w:r>
+        <w:rPr>
+          <w:lang w:val="en-US"/>
+        </w:rPr>
+        <w:t xml:space="preserve">ADD </w:t>
+      </w:r>
+      <w:proofErr w:type="spellStart"/>
+      <w:r>
+        <w:rPr>
+          <w:lang w:val="en-US"/>
+        </w:rPr>
+        <w:t>sexe</w:t>
+      </w:r>
+      <w:proofErr w:type="spellEnd"/>
+      <w:r>
+        <w:rPr>
+          <w:lang w:val="en-US"/>
+        </w:rPr>
+        <w:t xml:space="preserve"> char(1)</w:t>
+      </w:r>
+    </w:p>
+    <w:p>
+      <w:pPr>
+        <w:pStyle w:val="Sansinterligne"/>
+        <w:rPr>
+          <w:lang w:val="en-US"/>
+        </w:rPr>
+      </w:pPr>
+    </w:p>
+    <w:p>
+      <w:pPr>
+        <w:pStyle w:val="Sansinterligne"/>
+        <w:rPr>
+          <w:lang w:val="en-US"/>
+        </w:rPr>
+      </w:pPr>
+      <w:r>
+        <w:rPr>
+          <w:lang w:val="en-US"/>
+        </w:rPr>
+        <w:t xml:space="preserve">CREATE TABLE </w:t>
+      </w:r>
+      <w:proofErr w:type="spellStart"/>
+      <w:proofErr w:type="gramStart"/>
+      <w:r>
+        <w:rPr>
+          <w:lang w:val="en-US"/>
+        </w:rPr>
+        <w:t>Interet</w:t>
+      </w:r>
+      <w:proofErr w:type="spellEnd"/>
+      <w:r>
+        <w:rPr>
+          <w:lang w:val="en-US"/>
+        </w:rPr>
+        <w:t>(</w:t>
+      </w:r>
+      <w:proofErr w:type="gramEnd"/>
+    </w:p>
+    <w:p>
+      <w:pPr>
+        <w:pStyle w:val="Sansinterligne"/>
+        <w:rPr>
+          <w:lang w:val="en-US"/>
+        </w:rPr>
+      </w:pPr>
+      <w:r>
+        <w:rPr>
+          <w:lang w:val="en-US"/>
+        </w:rPr>
+        <w:t xml:space="preserve">Id </w:t>
+      </w:r>
+      <w:proofErr w:type="spellStart"/>
+      <w:r>
+        <w:rPr>
+          <w:lang w:val="en-US"/>
+        </w:rPr>
+        <w:t>int</w:t>
+      </w:r>
+      <w:proofErr w:type="spellEnd"/>
+      <w:r>
+        <w:rPr>
+          <w:lang w:val="en-US"/>
+        </w:rPr>
+        <w:t xml:space="preserve"> GENERATED BY DEFAULT AS IDENTITY (START WITH 1, INCREMENT BY 1) NOT NULL,</w:t>
+      </w:r>
+    </w:p>
+    <w:p>
+      <w:pPr>
+        <w:pStyle w:val="Sansinterligne"/>
+        <w:rPr>
+          <w:lang w:val="en-US"/>
+        </w:rPr>
+      </w:pPr>
+      <w:proofErr w:type="gramStart"/>
+      <w:r>
+        <w:rPr>
+          <w:lang w:val="en-US"/>
+        </w:rPr>
+        <w:t>nom</w:t>
+      </w:r>
+      <w:proofErr w:type="gramEnd"/>
+      <w:r>
+        <w:rPr>
+          <w:lang w:val="en-US"/>
+        </w:rPr>
+        <w:t xml:space="preserve"> </w:t>
+      </w:r>
+      <w:proofErr w:type="spellStart"/>
+      <w:r>
+        <w:rPr>
+          <w:lang w:val="en-US"/>
+        </w:rPr>
+        <w:t>varchar</w:t>
+      </w:r>
+      <w:proofErr w:type="spellEnd"/>
+      <w:r>
+        <w:rPr>
+          <w:lang w:val="en-US"/>
+        </w:rPr>
+        <w:t>(25) NOT NULL,</w:t>
+      </w:r>
+    </w:p>
+    <w:p>
+      <w:pPr>
+        <w:pStyle w:val="Sansinterligne"/>
+        <w:rPr>
+          <w:lang w:val="en-US"/>
+        </w:rPr>
+      </w:pPr>
+      <w:proofErr w:type="gramStart"/>
+      <w:r>
+        <w:rPr>
+          <w:lang w:val="en-US"/>
+        </w:rPr>
+        <w:t>description</w:t>
+      </w:r>
+      <w:proofErr w:type="gramEnd"/>
+      <w:r>
+        <w:rPr>
+          <w:lang w:val="en-US"/>
+        </w:rPr>
+        <w:t xml:space="preserve"> </w:t>
+      </w:r>
+      <w:proofErr w:type="spellStart"/>
+      <w:r>
+        <w:rPr>
+          <w:lang w:val="en-US"/>
+        </w:rPr>
+        <w:t>varchar</w:t>
+      </w:r>
+      <w:proofErr w:type="spellEnd"/>
+      <w:r>
+        <w:rPr>
+          <w:lang w:val="en-US"/>
+        </w:rPr>
+        <w:t xml:space="preserve">(100) NOT NULL, </w:t>
+      </w:r>
+    </w:p>
+    <w:p>
+      <w:pPr>
+        <w:pStyle w:val="Sansinterligne"/>
+        <w:rPr>
+          <w:lang w:val="en-US"/>
+        </w:rPr>
+      </w:pPr>
+      <w:r>
+        <w:rPr>
+          <w:lang w:val="en-US"/>
+        </w:rPr>
         <w:t xml:space="preserve">PRIMARY </w:t>
       </w:r>
       <w:proofErr w:type="gramStart"/>
@@ -264,6 +478,12 @@
         <w:t xml:space="preserve">CREATE TABLE </w:t>
       </w:r>
       <w:proofErr w:type="spellStart"/>
+      <w:r>
+        <w:rPr>
+          <w:lang w:val="en-US"/>
+        </w:rPr>
+        <w:t>Geek_</w:t>
+      </w:r>
       <w:proofErr w:type="gramStart"/>
       <w:r>
         <w:rPr>
@@ -291,38 +511,162 @@
         <w:rPr>
           <w:lang w:val="en-US"/>
         </w:rPr>
-        <w:t xml:space="preserve">Id </w:t>
-      </w:r>
-      <w:proofErr w:type="spellStart"/>
-      <w:r>
-        <w:rPr>
-          <w:lang w:val="en-US"/>
-        </w:rPr>
-        <w:t>int</w:t>
-      </w:r>
-      <w:proofErr w:type="spellEnd"/>
-      <w:r>
-        <w:rPr>
-          <w:lang w:val="en-US"/>
-        </w:rPr>
-        <w:t xml:space="preserve"> GENERATED BY DEFAULT AS IDENTITY (START WITH 1, INCREMENT BY 1) NOT NULL,</w:t>
-      </w:r>
-    </w:p>
-    <w:p>
-      <w:pPr>
-        <w:pStyle w:val="Sansinterligne"/>
-        <w:rPr>
-          <w:lang w:val="en-US"/>
-        </w:rPr>
-      </w:pPr>
-      <w:proofErr w:type="gramStart"/>
+        <w:t>IdGeek int,</w:t>
+      </w:r>
+    </w:p>
+    <w:p>
+      <w:pPr>
+        <w:pStyle w:val="Sansinterligne"/>
+        <w:rPr>
+          <w:lang w:val="en-US"/>
+        </w:rPr>
+      </w:pPr>
+      <w:r>
+        <w:rPr>
+          <w:lang w:val="en-US"/>
+        </w:rPr>
+        <w:t>IdInteret int,</w:t>
+      </w:r>
+    </w:p>
+    <w:p>
+      <w:pPr>
+        <w:pStyle w:val="Sansinterligne"/>
+        <w:rPr>
+          <w:lang w:val="en-US"/>
+        </w:rPr>
+      </w:pPr>
+      <w:r>
+        <w:rPr>
+          <w:lang w:val="en-US"/>
+        </w:rPr>
+        <w:t xml:space="preserve">PRIMARY </w:t>
+      </w:r>
+      <w:proofErr w:type="gramStart"/>
+      <w:r>
+        <w:rPr>
+          <w:lang w:val="en-US"/>
+        </w:rPr>
+        <w:t>KEY(</w:t>
+      </w:r>
+      <w:proofErr w:type="gramEnd"/>
+      <w:r>
+        <w:rPr>
+          <w:lang w:val="en-US"/>
+        </w:rPr>
+        <w:t>IdGeek, IdInteret),</w:t>
+      </w:r>
+    </w:p>
+    <w:p>
+      <w:pPr>
+        <w:pStyle w:val="Sansinterligne"/>
+        <w:rPr>
+          <w:lang w:val="en-US"/>
+        </w:rPr>
+      </w:pPr>
+      <w:r>
+        <w:rPr>
+          <w:lang w:val="en-US"/>
+        </w:rPr>
+        <w:t xml:space="preserve">FOREIGN KEY (IdGeek) References </w:t>
+      </w:r>
+      <w:proofErr w:type="gramStart"/>
+      <w:r>
+        <w:rPr>
+          <w:lang w:val="en-US"/>
+        </w:rPr>
+        <w:t>Geek(</w:t>
+      </w:r>
+      <w:proofErr w:type="gramEnd"/>
+      <w:r>
+        <w:rPr>
+          <w:lang w:val="en-US"/>
+        </w:rPr>
+        <w:t>ID),</w:t>
+      </w:r>
+    </w:p>
+    <w:p>
+      <w:pPr>
+        <w:pStyle w:val="Sansinterligne"/>
+        <w:rPr>
+          <w:lang w:val="en-US"/>
+        </w:rPr>
+      </w:pPr>
+      <w:r>
+        <w:rPr>
+          <w:lang w:val="en-US"/>
+        </w:rPr>
+        <w:t xml:space="preserve">FOREIGN KEY (IdInteret) References </w:t>
+      </w:r>
+      <w:proofErr w:type="gramStart"/>
+      <w:r>
+        <w:rPr>
+          <w:lang w:val="en-US"/>
+        </w:rPr>
+        <w:t>Interet(</w:t>
+      </w:r>
+      <w:proofErr w:type="gramEnd"/>
+      <w:r>
+        <w:rPr>
+          <w:lang w:val="en-US"/>
+        </w:rPr>
+        <w:t>ID)</w:t>
+      </w:r>
+    </w:p>
+    <w:p>
+      <w:pPr>
+        <w:pStyle w:val="Sansinterligne"/>
+        <w:rPr>
+          <w:lang w:val="en-US"/>
+        </w:rPr>
+      </w:pPr>
+      <w:r>
+        <w:rPr>
+          <w:lang w:val="en-US"/>
+        </w:rPr>
+        <w:t>)</w:t>
+      </w:r>
+    </w:p>
+    <w:p>
+      <w:pPr>
+        <w:pStyle w:val="Sansinterligne"/>
+        <w:rPr>
+          <w:lang w:val="en-US"/>
+        </w:rPr>
+      </w:pPr>
+    </w:p>
+    <w:p>
+      <w:pPr>
+        <w:pStyle w:val="Sansinterligne"/>
+        <w:rPr>
+          <w:lang w:val="en-US"/>
+        </w:rPr>
+      </w:pPr>
+      <w:r>
+        <w:rPr>
+          <w:lang w:val="en-US"/>
+        </w:rPr>
+        <w:t>INSERT INTO GEEK (</w:t>
+      </w:r>
+      <w:proofErr w:type="spellStart"/>
+      <w:r>
+        <w:rPr>
+          <w:lang w:val="en-US"/>
+        </w:rPr>
+        <w:t>pre</w:t>
+      </w:r>
       <w:r>
         <w:rPr>
           <w:lang w:val="en-US"/>
         </w:rPr>
         <w:t>nom</w:t>
       </w:r>
-      <w:proofErr w:type="gramEnd"/>
+      <w:proofErr w:type="spellEnd"/>
+      <w:r>
+        <w:rPr>
+          <w:lang w:val="en-US"/>
+        </w:rPr>
+        <w:t>,</w:t>
+      </w:r>
       <w:r>
         <w:rPr>
           <w:lang w:val="en-US"/>
@@ -334,87 +678,59 @@
         <w:rPr>
           <w:lang w:val="en-US"/>
         </w:rPr>
-        <w:t>varchar</w:t>
-      </w:r>
-      <w:proofErr w:type="spellEnd"/>
-      <w:r>
-        <w:rPr>
-          <w:lang w:val="en-US"/>
-        </w:rPr>
-        <w:t>(25) NOT NULL,</w:t>
-      </w:r>
-    </w:p>
-    <w:p>
-      <w:pPr>
-        <w:pStyle w:val="Sansinterligne"/>
-        <w:rPr>
-          <w:lang w:val="en-US"/>
-        </w:rPr>
-      </w:pPr>
-      <w:proofErr w:type="gramStart"/>
-      <w:r>
-        <w:rPr>
-          <w:lang w:val="en-US"/>
-        </w:rPr>
-        <w:t>description</w:t>
-      </w:r>
-      <w:proofErr w:type="gramEnd"/>
+        <w:t>nom</w:t>
+      </w:r>
+      <w:proofErr w:type="gramStart"/>
+      <w:r>
+        <w:rPr>
+          <w:lang w:val="en-US"/>
+        </w:rPr>
+        <w:t>,mail</w:t>
+      </w:r>
+      <w:r>
+        <w:rPr>
+          <w:lang w:val="en-US"/>
+        </w:rPr>
+        <w:t>,sexe</w:t>
+      </w:r>
+      <w:proofErr w:type="spellEnd"/>
+      <w:proofErr w:type="gramEnd"/>
+      <w:r>
+        <w:rPr>
+          <w:lang w:val="en-US"/>
+        </w:rPr>
+        <w:t>) values ('Adam','Affou','adam.affou@gmail.com'</w:t>
+      </w:r>
+      <w:r>
+        <w:rPr>
+          <w:lang w:val="en-US"/>
+        </w:rPr>
+        <w:t>,</w:t>
+      </w:r>
       <w:r>
         <w:rPr>
           <w:lang w:val="en-US"/>
         </w:rPr>
         <w:t xml:space="preserve"> </w:t>
       </w:r>
-      <w:proofErr w:type="spellStart"/>
-      <w:r>
-        <w:rPr>
-          <w:lang w:val="en-US"/>
-        </w:rPr>
-        <w:t>varchar</w:t>
-      </w:r>
-      <w:proofErr w:type="spellEnd"/>
-      <w:r>
-        <w:rPr>
-          <w:lang w:val="en-US"/>
-        </w:rPr>
-        <w:t xml:space="preserve">(100) NOT NULL, </w:t>
-      </w:r>
-    </w:p>
-    <w:p>
-      <w:pPr>
-        <w:pStyle w:val="Sansinterligne"/>
-        <w:rPr>
-          <w:lang w:val="en-US"/>
-        </w:rPr>
-      </w:pPr>
-      <w:r>
-        <w:rPr>
-          <w:lang w:val="en-US"/>
-        </w:rPr>
-        <w:t xml:space="preserve">PRIMARY </w:t>
-      </w:r>
-      <w:proofErr w:type="gramStart"/>
-      <w:r>
-        <w:rPr>
-          <w:lang w:val="en-US"/>
-        </w:rPr>
-        <w:t>KEY(</w:t>
-      </w:r>
-      <w:proofErr w:type="gramEnd"/>
-      <w:r>
-        <w:rPr>
-          <w:lang w:val="en-US"/>
-        </w:rPr>
-        <w:t>Id)</w:t>
-      </w:r>
-    </w:p>
-    <w:p>
-      <w:pPr>
-        <w:pStyle w:val="Sansinterligne"/>
-        <w:rPr>
-          <w:lang w:val="en-US"/>
-        </w:rPr>
-      </w:pPr>
+      <w:r>
+        <w:rPr>
+          <w:lang w:val="en-US"/>
+        </w:rPr>
+        <w:t>'</w:t>
+      </w:r>
+      <w:r>
+        <w:rPr>
+          <w:lang w:val="en-US"/>
+        </w:rPr>
+        <w:t>m</w:t>
+      </w:r>
+      <w:r>
+        <w:rPr>
+          <w:lang w:val="en-US"/>
+        </w:rPr>
+        <w:t>'</w:t>
+      </w:r>
       <w:r>
         <w:rPr>
           <w:lang w:val="en-US"/>
@@ -429,171 +745,120 @@
           <w:lang w:val="en-US"/>
         </w:rPr>
       </w:pPr>
-    </w:p>
-    <w:p>
-      <w:pPr>
-        <w:pStyle w:val="Sansinterligne"/>
-        <w:rPr>
-          <w:lang w:val="en-US"/>
-        </w:rPr>
-      </w:pPr>
-      <w:r>
-        <w:rPr>
-          <w:lang w:val="en-US"/>
-        </w:rPr>
-        <w:t xml:space="preserve">CREATE TABLE </w:t>
-      </w:r>
-      <w:proofErr w:type="spellStart"/>
-      <w:r>
-        <w:rPr>
-          <w:lang w:val="en-US"/>
-        </w:rPr>
-        <w:t>Geek_</w:t>
-      </w:r>
-      <w:proofErr w:type="gramStart"/>
-      <w:r>
-        <w:rPr>
-          <w:lang w:val="en-US"/>
-        </w:rPr>
-        <w:t>Interet</w:t>
-      </w:r>
-      <w:proofErr w:type="spellEnd"/>
-      <w:r>
-        <w:rPr>
-          <w:lang w:val="en-US"/>
-        </w:rPr>
-        <w:t>(</w:t>
-      </w:r>
-      <w:proofErr w:type="gramEnd"/>
-    </w:p>
-    <w:p>
-      <w:pPr>
-        <w:pStyle w:val="Sansinterligne"/>
-        <w:rPr>
-          <w:lang w:val="en-US"/>
-        </w:rPr>
-      </w:pPr>
-      <w:r>
-        <w:rPr>
-          <w:lang w:val="en-US"/>
-        </w:rPr>
-        <w:t>IdGeek int,</w:t>
-      </w:r>
-    </w:p>
-    <w:p>
-      <w:pPr>
-        <w:pStyle w:val="Sansinterligne"/>
-        <w:rPr>
-          <w:lang w:val="en-US"/>
-        </w:rPr>
-      </w:pPr>
-      <w:r>
-        <w:rPr>
-          <w:lang w:val="en-US"/>
-        </w:rPr>
-        <w:t>IdInteret int,</w:t>
-      </w:r>
-    </w:p>
-    <w:p>
-      <w:pPr>
-        <w:pStyle w:val="Sansinterligne"/>
-        <w:rPr>
-          <w:lang w:val="en-US"/>
-        </w:rPr>
-      </w:pPr>
-      <w:r>
-        <w:rPr>
-          <w:lang w:val="en-US"/>
-        </w:rPr>
-        <w:t xml:space="preserve">PRIMARY </w:t>
-      </w:r>
-      <w:proofErr w:type="gramStart"/>
-      <w:r>
-        <w:rPr>
-          <w:lang w:val="en-US"/>
-        </w:rPr>
-        <w:t>KEY(</w:t>
-      </w:r>
-      <w:proofErr w:type="gramEnd"/>
-      <w:r>
-        <w:rPr>
-          <w:lang w:val="en-US"/>
-        </w:rPr>
-        <w:t>IdGeek, IdInteret),</w:t>
-      </w:r>
-    </w:p>
-    <w:p>
-      <w:pPr>
-        <w:pStyle w:val="Sansinterligne"/>
-        <w:rPr>
-          <w:lang w:val="en-US"/>
-        </w:rPr>
-      </w:pPr>
-      <w:r>
-        <w:rPr>
-          <w:lang w:val="en-US"/>
-        </w:rPr>
-        <w:t xml:space="preserve">FOREIGN KEY (IdGeek) References </w:t>
-      </w:r>
-      <w:proofErr w:type="gramStart"/>
-      <w:r>
-        <w:rPr>
-          <w:lang w:val="en-US"/>
-        </w:rPr>
-        <w:t>Geek(</w:t>
-      </w:r>
-      <w:proofErr w:type="gramEnd"/>
-      <w:r>
-        <w:rPr>
-          <w:lang w:val="en-US"/>
-        </w:rPr>
-        <w:t>ID),</w:t>
-      </w:r>
-    </w:p>
-    <w:p>
-      <w:pPr>
-        <w:pStyle w:val="Sansinterligne"/>
-        <w:rPr>
-          <w:lang w:val="en-US"/>
-        </w:rPr>
-      </w:pPr>
-      <w:r>
-        <w:rPr>
-          <w:lang w:val="en-US"/>
-        </w:rPr>
-        <w:t xml:space="preserve">FOREIGN KEY (IdInteret) References </w:t>
-      </w:r>
-      <w:proofErr w:type="gramStart"/>
-      <w:r>
-        <w:rPr>
-          <w:lang w:val="en-US"/>
-        </w:rPr>
-        <w:t>Interet(</w:t>
-      </w:r>
-      <w:proofErr w:type="gramEnd"/>
-      <w:r>
-        <w:rPr>
-          <w:lang w:val="en-US"/>
-        </w:rPr>
-        <w:t>ID)</w:t>
-      </w:r>
-    </w:p>
-    <w:p>
-      <w:pPr>
-        <w:pStyle w:val="Sansinterligne"/>
-      </w:pPr>
-      <w:r>
+      <w:r>
+        <w:rPr>
+          <w:lang w:val="en-US"/>
+        </w:rPr>
+        <w:t>INSERT INTO GEEK (</w:t>
+      </w:r>
+      <w:proofErr w:type="spellStart"/>
+      <w:r>
+        <w:rPr>
+          <w:lang w:val="en-US"/>
+        </w:rPr>
+        <w:t>pre</w:t>
+      </w:r>
+      <w:r>
+        <w:rPr>
+          <w:lang w:val="en-US"/>
+        </w:rPr>
+        <w:t>nom</w:t>
+      </w:r>
+      <w:proofErr w:type="spellEnd"/>
+      <w:r>
+        <w:rPr>
+          <w:lang w:val="en-US"/>
+        </w:rPr>
+        <w:t>,</w:t>
+      </w:r>
+      <w:r>
+        <w:rPr>
+          <w:lang w:val="en-US"/>
+        </w:rPr>
+        <w:t xml:space="preserve"> </w:t>
+      </w:r>
+      <w:proofErr w:type="spellStart"/>
+      <w:r>
+        <w:rPr>
+          <w:lang w:val="en-US"/>
+        </w:rPr>
+        <w:t>nom</w:t>
+      </w:r>
+      <w:proofErr w:type="gramStart"/>
+      <w:r>
+        <w:rPr>
+          <w:lang w:val="en-US"/>
+        </w:rPr>
+        <w:t>,mail</w:t>
+      </w:r>
+      <w:r>
+        <w:rPr>
+          <w:lang w:val="en-US"/>
+        </w:rPr>
+        <w:t>,sexe</w:t>
+      </w:r>
+      <w:proofErr w:type="spellEnd"/>
+      <w:proofErr w:type="gramEnd"/>
+      <w:r>
+        <w:rPr>
+          <w:lang w:val="en-US"/>
+        </w:rPr>
+        <w:t>) values ('</w:t>
+      </w:r>
+      <w:proofErr w:type="spellStart"/>
+      <w:r>
+        <w:rPr>
+          <w:lang w:val="en-US"/>
+        </w:rPr>
+        <w:t>Garel</w:t>
+      </w:r>
+      <w:proofErr w:type="spellEnd"/>
+      <w:r>
+        <w:rPr>
+          <w:lang w:val="en-US"/>
+        </w:rPr>
+        <w:t>','Lorraine','lorraine.garel@gmail.com'</w:t>
+      </w:r>
+      <w:r>
+        <w:rPr>
+          <w:lang w:val="en-US"/>
+        </w:rPr>
+        <w:t>,</w:t>
+      </w:r>
+      <w:r>
+        <w:rPr>
+          <w:lang w:val="en-US"/>
+        </w:rPr>
+        <w:t xml:space="preserve"> </w:t>
+      </w:r>
+      <w:r>
+        <w:rPr>
+          <w:lang w:val="en-US"/>
+        </w:rPr>
+        <w:t>'</w:t>
+      </w:r>
+      <w:r>
+        <w:rPr>
+          <w:lang w:val="en-US"/>
+        </w:rPr>
+        <w:t>f</w:t>
+      </w:r>
+      <w:r>
+        <w:rPr>
+          <w:lang w:val="en-US"/>
+        </w:rPr>
+        <w:t>'</w:t>
+      </w:r>
+      <w:r>
+        <w:rPr>
+          <w:lang w:val="en-US"/>
+        </w:rPr>
         <w:t>)</w:t>
       </w:r>
     </w:p>
     <w:p>
       <w:pPr>
         <w:pStyle w:val="Sansinterligne"/>
-      </w:pPr>
-    </w:p>
-    <w:p>
-      <w:pPr>
-        <w:pStyle w:val="Sansinterligne"/>
         <w:rPr>
           <w:lang w:val="en-US"/>
         </w:rPr>
@@ -609,36 +874,26 @@
         <w:rPr>
           <w:lang w:val="en-US"/>
         </w:rPr>
+        <w:t>pre</w:t>
+      </w:r>
+      <w:r>
+        <w:rPr>
+          <w:lang w:val="en-US"/>
+        </w:rPr>
         <w:t>nom</w:t>
       </w:r>
-      <w:proofErr w:type="gramStart"/>
-      <w:r>
-        <w:rPr>
-          <w:lang w:val="en-US"/>
-        </w:rPr>
-        <w:t>,prenom,mail</w:t>
-      </w:r>
-      <w:proofErr w:type="spellEnd"/>
-      <w:proofErr w:type="gramEnd"/>
-      <w:r>
-        <w:rPr>
-          <w:lang w:val="en-US"/>
-        </w:rPr>
-        <w:t>) values ('Adam','Affou','adam.affou@gmail.com')</w:t>
-      </w:r>
-    </w:p>
-    <w:p>
-      <w:pPr>
-        <w:pStyle w:val="Sansinterligne"/>
-        <w:rPr>
-          <w:lang w:val="en-US"/>
-        </w:rPr>
-      </w:pPr>
-      <w:r>
-        <w:rPr>
-          <w:lang w:val="en-US"/>
-        </w:rPr>
-        <w:t>INSERT INTO GEEK (</w:t>
+      <w:proofErr w:type="spellEnd"/>
+      <w:r>
+        <w:rPr>
+          <w:lang w:val="en-US"/>
+        </w:rPr>
+        <w:t>,</w:t>
+      </w:r>
+      <w:r>
+        <w:rPr>
+          <w:lang w:val="en-US"/>
+        </w:rPr>
+        <w:t xml:space="preserve"> </w:t>
       </w:r>
       <w:proofErr w:type="spellStart"/>
       <w:r>
@@ -652,7 +907,13 @@
         <w:rPr>
           <w:lang w:val="en-US"/>
         </w:rPr>
-        <w:t>,prenom,mail</w:t>
+        <w:t>,mail</w:t>
+      </w:r>
+      <w:r>
+        <w:rPr>
+          <w:lang w:val="en-US"/>
+        </w:rPr>
+        <w:t>,sexe</w:t>
       </w:r>
       <w:proofErr w:type="spellEnd"/>
       <w:proofErr w:type="gramEnd"/>
@@ -667,56 +928,6 @@
         <w:rPr>
           <w:lang w:val="en-US"/>
         </w:rPr>
-        <w:t>Garel</w:t>
-      </w:r>
-      <w:proofErr w:type="spellEnd"/>
-      <w:r>
-        <w:rPr>
-          <w:lang w:val="en-US"/>
-        </w:rPr>
-        <w:t>','Lorraine','lorraine.garel@gmail.com')</w:t>
-      </w:r>
-    </w:p>
-    <w:p>
-      <w:pPr>
-        <w:pStyle w:val="Sansinterligne"/>
-        <w:rPr>
-          <w:lang w:val="en-US"/>
-        </w:rPr>
-      </w:pPr>
-      <w:r>
-        <w:rPr>
-          <w:lang w:val="en-US"/>
-        </w:rPr>
-        <w:t>INSERT INTO GEEK (</w:t>
-      </w:r>
-      <w:proofErr w:type="spellStart"/>
-      <w:r>
-        <w:rPr>
-          <w:lang w:val="en-US"/>
-        </w:rPr>
-        <w:t>nom</w:t>
-      </w:r>
-      <w:proofErr w:type="gramStart"/>
-      <w:r>
-        <w:rPr>
-          <w:lang w:val="en-US"/>
-        </w:rPr>
-        <w:t>,prenom,mail</w:t>
-      </w:r>
-      <w:proofErr w:type="spellEnd"/>
-      <w:proofErr w:type="gramEnd"/>
-      <w:r>
-        <w:rPr>
-          <w:lang w:val="en-US"/>
-        </w:rPr>
-        <w:t>) values ('</w:t>
-      </w:r>
-      <w:proofErr w:type="spellStart"/>
-      <w:r>
-        <w:rPr>
-          <w:lang w:val="en-US"/>
-        </w:rPr>
         <w:t>Jonathan</w:t>
       </w:r>
       <w:r>
@@ -736,7 +947,31 @@
         <w:rPr>
           <w:lang w:val="en-US"/>
         </w:rPr>
-        <w:t>',</w:t>
+        <w:t xml:space="preserve">', ' </w:t>
+      </w:r>
+      <w:r>
+        <w:rPr>
+          <w:lang w:val="en-US"/>
+        </w:rPr>
+        <w:t>J</w:t>
+      </w:r>
+      <w:r>
+        <w:rPr>
+          <w:lang w:val="en-US"/>
+        </w:rPr>
+        <w:t>onathan.lespect@gmail.com</w:t>
+      </w:r>
+      <w:r>
+        <w:rPr>
+          <w:lang w:val="en-US"/>
+        </w:rPr>
+        <w:t>'</w:t>
+      </w:r>
+      <w:r>
+        <w:rPr>
+          <w:lang w:val="en-US"/>
+        </w:rPr>
+        <w:t>,</w:t>
       </w:r>
       <w:r>
         <w:rPr>
@@ -754,19 +989,19 @@
         <w:rPr>
           <w:lang w:val="en-US"/>
         </w:rPr>
-        <w:t xml:space="preserve"> </w:t>
-      </w:r>
-      <w:r>
-        <w:rPr>
-          <w:lang w:val="en-US"/>
-        </w:rPr>
-        <w:t>Jonathan.lespect@gmail.com</w:t>
-      </w:r>
-      <w:r>
-        <w:rPr>
-          <w:lang w:val="en-US"/>
-        </w:rPr>
-        <w:t>')</w:t>
+        <w:t>m</w:t>
+      </w:r>
+      <w:r>
+        <w:rPr>
+          <w:lang w:val="en-US"/>
+        </w:rPr>
+        <w:t>'</w:t>
+      </w:r>
+      <w:r>
+        <w:rPr>
+          <w:lang w:val="en-US"/>
+        </w:rPr>
+        <w:t>)</w:t>
       </w:r>
     </w:p>
     <w:p>
@@ -852,18 +1087,16 @@
     <w:p>
       <w:pPr>
         <w:pStyle w:val="Sansinterligne"/>
-        <w:rPr>
-          <w:lang w:val="en-US"/>
-        </w:rPr>
-      </w:pPr>
-    </w:p>
-    <w:p>
-      <w:pPr>
-        <w:pStyle w:val="Sansinterligne"/>
-        <w:rPr>
-          <w:lang w:val="en-US"/>
-        </w:rPr>
-      </w:pPr>
+      </w:pPr>
+    </w:p>
+    <w:p>
+      <w:pPr>
+        <w:pStyle w:val="Sansinterligne"/>
+        <w:rPr>
+          <w:lang w:val="en-US"/>
+        </w:rPr>
+      </w:pPr>
+      <w:bookmarkStart w:id="0" w:name="_GoBack"/>
       <w:r>
         <w:rPr>
           <w:lang w:val="en-US"/>
@@ -958,114 +1191,107 @@
         <w:rPr>
           <w:lang w:val="en-US"/>
         </w:rPr>
-        <w:t>I</w:t>
-      </w:r>
-      <w:bookmarkStart w:id="0" w:name="_GoBack"/>
+        <w:t>IDGEEK", "IDINTERET" ) VALUES (2</w:t>
+      </w:r>
+      <w:r>
+        <w:rPr>
+          <w:lang w:val="en-US"/>
+        </w:rPr>
+        <w:t xml:space="preserve"> ,2 )</w:t>
+      </w:r>
+    </w:p>
+    <w:p>
+      <w:pPr>
+        <w:pStyle w:val="Sansinterligne"/>
+        <w:rPr>
+          <w:lang w:val="en-US"/>
+        </w:rPr>
+      </w:pPr>
+    </w:p>
+    <w:p>
+      <w:pPr>
+        <w:pStyle w:val="Sansinterligne"/>
+        <w:rPr>
+          <w:lang w:val="en-US"/>
+        </w:rPr>
+      </w:pPr>
+      <w:r>
+        <w:rPr>
+          <w:lang w:val="en-US"/>
+        </w:rPr>
+        <w:t xml:space="preserve">INSERT INTO "PUBLIC"."GEEK_INTERET" </w:t>
+      </w:r>
+      <w:proofErr w:type="gramStart"/>
+      <w:r>
+        <w:rPr>
+          <w:lang w:val="en-US"/>
+        </w:rPr>
+        <w:t>( "</w:t>
+      </w:r>
+      <w:proofErr w:type="gramEnd"/>
+      <w:r>
+        <w:rPr>
+          <w:lang w:val="en-US"/>
+        </w:rPr>
+        <w:t>IDGEEK", "IDINTERET" ) VALUES (3 ,1 )</w:t>
+      </w:r>
+    </w:p>
+    <w:p>
+      <w:pPr>
+        <w:pStyle w:val="Sansinterligne"/>
+        <w:rPr>
+          <w:lang w:val="en-US"/>
+        </w:rPr>
+      </w:pPr>
+      <w:r>
+        <w:rPr>
+          <w:lang w:val="en-US"/>
+        </w:rPr>
+        <w:t xml:space="preserve">INSERT INTO "PUBLIC"."GEEK_INTERET" </w:t>
+      </w:r>
+      <w:proofErr w:type="gramStart"/>
+      <w:r>
+        <w:rPr>
+          <w:lang w:val="en-US"/>
+        </w:rPr>
+        <w:t>( "</w:t>
+      </w:r>
+      <w:proofErr w:type="gramEnd"/>
+      <w:r>
+        <w:rPr>
+          <w:lang w:val="en-US"/>
+        </w:rPr>
+        <w:t>IDGEEK", "IDINTERET" ) VALUES (3 ,2 )</w:t>
+      </w:r>
+    </w:p>
+    <w:p>
+      <w:pPr>
+        <w:pStyle w:val="Sansinterligne"/>
+        <w:rPr>
+          <w:lang w:val="en-US"/>
+        </w:rPr>
+      </w:pPr>
+      <w:r>
+        <w:rPr>
+          <w:lang w:val="en-US"/>
+        </w:rPr>
+        <w:t xml:space="preserve">INSERT INTO "PUBLIC"."GEEK_INTERET" </w:t>
+      </w:r>
+      <w:proofErr w:type="gramStart"/>
+      <w:r>
+        <w:rPr>
+          <w:lang w:val="en-US"/>
+        </w:rPr>
+        <w:t>( "</w:t>
+      </w:r>
+      <w:proofErr w:type="gramEnd"/>
+      <w:r>
+        <w:rPr>
+          <w:lang w:val="en-US"/>
+        </w:rPr>
+        <w:t>IDGEEK", "IDINTERET" ) VALUES (3 ,3 )</w:t>
+      </w:r>
       <w:bookmarkEnd w:id="0"/>
-      <w:r>
-        <w:rPr>
-          <w:lang w:val="en-US"/>
-        </w:rPr>
-        <w:t>DGEEK", "IDINTERET" ) VALUES (2</w:t>
-      </w:r>
-      <w:r>
-        <w:rPr>
-          <w:lang w:val="en-US"/>
-        </w:rPr>
-        <w:t xml:space="preserve"> ,2 )</w:t>
-      </w:r>
-    </w:p>
-    <w:p>
-      <w:pPr>
-        <w:pStyle w:val="Sansinterligne"/>
-        <w:rPr>
-          <w:lang w:val="en-US"/>
-        </w:rPr>
-      </w:pPr>
-    </w:p>
-    <w:p>
-      <w:pPr>
-        <w:pStyle w:val="Sansinterligne"/>
-        <w:rPr>
-          <w:lang w:val="en-US"/>
-        </w:rPr>
-      </w:pPr>
-      <w:r>
-        <w:rPr>
-          <w:lang w:val="en-US"/>
-        </w:rPr>
-        <w:t xml:space="preserve">INSERT INTO "PUBLIC"."GEEK_INTERET" </w:t>
-      </w:r>
-      <w:proofErr w:type="gramStart"/>
-      <w:r>
-        <w:rPr>
-          <w:lang w:val="en-US"/>
-        </w:rPr>
-        <w:t>( "</w:t>
-      </w:r>
-      <w:proofErr w:type="gramEnd"/>
-      <w:r>
-        <w:rPr>
-          <w:lang w:val="en-US"/>
-        </w:rPr>
-        <w:t>IDGEEK", "IDINTERET" ) VALUES (3 ,1 )</w:t>
-      </w:r>
-    </w:p>
-    <w:p>
-      <w:pPr>
-        <w:pStyle w:val="Sansinterligne"/>
-        <w:rPr>
-          <w:lang w:val="en-US"/>
-        </w:rPr>
-      </w:pPr>
-      <w:r>
-        <w:rPr>
-          <w:lang w:val="en-US"/>
-        </w:rPr>
-        <w:t xml:space="preserve">INSERT INTO "PUBLIC"."GEEK_INTERET" </w:t>
-      </w:r>
-      <w:proofErr w:type="gramStart"/>
-      <w:r>
-        <w:rPr>
-          <w:lang w:val="en-US"/>
-        </w:rPr>
-        <w:t>( "</w:t>
-      </w:r>
-      <w:proofErr w:type="gramEnd"/>
-      <w:r>
-        <w:rPr>
-          <w:lang w:val="en-US"/>
-        </w:rPr>
-        <w:t>IDGEEK", "IDINTERET" ) VALUES (3 ,2 )</w:t>
-      </w:r>
-    </w:p>
-    <w:p>
-      <w:pPr>
-        <w:pStyle w:val="Sansinterligne"/>
-        <w:rPr>
-          <w:lang w:val="en-US"/>
-        </w:rPr>
-      </w:pPr>
-      <w:r>
-        <w:rPr>
-          <w:lang w:val="en-US"/>
-        </w:rPr>
-        <w:t xml:space="preserve">INSERT INTO "PUBLIC"."GEEK_INTERET" </w:t>
-      </w:r>
-      <w:proofErr w:type="gramStart"/>
-      <w:r>
-        <w:rPr>
-          <w:lang w:val="en-US"/>
-        </w:rPr>
-        <w:t>( "</w:t>
-      </w:r>
-      <w:proofErr w:type="gramEnd"/>
-      <w:r>
-        <w:rPr>
-          <w:lang w:val="en-US"/>
-        </w:rPr>
-        <w:t>IDGEEK", "IDINTERET" ) VALUES (3 ,3 )</w:t>
-      </w:r>
     </w:p>
     <w:sectPr>
       <w:pgSz w:w="11906" w:h="16838"/>

</xml_diff>